<commit_message>
SQL & Pruebas entorno
</commit_message>
<xml_diff>
--- a/SISTEMAS INFORMÁTICOS/TAREAS/Tarea8/Tarea8_Manuel_Pacheco_Sanchez.docx
+++ b/SISTEMAS INFORMÁTICOS/TAREAS/Tarea8/Tarea8_Manuel_Pacheco_Sanchez.docx
@@ -4,6 +4,9 @@
   <w:body>
     <w:p>
       <w:r>
+        <w:rPr>
+          <w:noProof/>
+        </w:rPr>
         <w:drawing>
           <wp:anchor distT="0" distB="0" distL="114300" distR="114300" simplePos="0" relativeHeight="251658240" behindDoc="1" locked="0" layoutInCell="1" allowOverlap="1" wp14:anchorId="55CB24A0">
             <wp:simplePos x="0" y="0"/>
@@ -109,48 +112,12 @@
     </w:p>
     <w:p>
       <w:r>
-        <w:t xml:space="preserve">La empresa </w:t>
-      </w:r>
-      <w:proofErr w:type="spellStart"/>
-      <w:r>
-        <w:t>IOSystem</w:t>
-      </w:r>
-      <w:proofErr w:type="spellEnd"/>
-      <w:r>
-        <w:t xml:space="preserve"> está compuesta por 3 departamentos cuya plantilla la forman los</w:t>
-      </w:r>
-      <w:r>
-        <w:t xml:space="preserve"> </w:t>
-      </w:r>
-      <w:r>
-        <w:t>siguientes trabajadores:</w:t>
-      </w:r>
-    </w:p>
-    <w:p>
-      <w:r>
-        <w:t xml:space="preserve">• Marketing: Francisco </w:t>
-      </w:r>
-      <w:proofErr w:type="spellStart"/>
-      <w:r>
-        <w:t>Lirola</w:t>
-      </w:r>
-      <w:proofErr w:type="spellEnd"/>
-      <w:r>
-        <w:t xml:space="preserve">, Pepe </w:t>
-      </w:r>
-      <w:proofErr w:type="spellStart"/>
-      <w:r>
-        <w:t>Escarabajal</w:t>
-      </w:r>
-      <w:proofErr w:type="spellEnd"/>
-      <w:r>
-        <w:t>, Celedonio Pérez y Paula Pérez, siendo</w:t>
-      </w:r>
-      <w:r>
-        <w:t xml:space="preserve"> </w:t>
-      </w:r>
-      <w:r>
-        <w:t>ésta última la jefa del departamento.</w:t>
+        <w:t>La empresa IOSystem está compuesta por 3 departamentos cuya plantilla la forman los siguientes trabajadores:</w:t>
+      </w:r>
+    </w:p>
+    <w:p>
+      <w:r>
+        <w:t>• Marketing: Francisco Lirola, Pepe Escarabajal, Celedonio Pérez y Paula Pérez, siendo ésta última la jefa del departamento.</w:t>
       </w:r>
     </w:p>
     <w:p>
@@ -160,19 +127,7 @@
     </w:p>
     <w:p>
       <w:r>
-        <w:t>• Contabilidad: Rubén Sánchez y Antonio Fernández, siendo Rubén Sánchez el</w:t>
-      </w:r>
-      <w:r>
-        <w:t xml:space="preserve"> </w:t>
-      </w:r>
-      <w:r>
-        <w:t>responsable del departamento.</w:t>
-      </w:r>
-      <w:r>
-        <w:t xml:space="preserve"> </w:t>
-      </w:r>
-      <w:r>
-        <w:t>Mediante comandos desde el terminal:</w:t>
+        <w:t>• Contabilidad: Rubén Sánchez y Antonio Fernández, siendo Rubén Sánchez el responsable del departamento. Mediante comandos desde el terminal:</w:t>
       </w:r>
     </w:p>
     <w:p>
@@ -180,29 +135,7 @@
         <w:ind w:left="708"/>
       </w:pPr>
       <w:r>
-        <w:t>• Crea los usuarios que van a utilizar el servidor nombrándolos con la inicial del nombre</w:t>
-      </w:r>
-      <w:r>
-        <w:t xml:space="preserve"> </w:t>
-      </w:r>
-      <w:r>
-        <w:t xml:space="preserve">y el primer apellido, por ejemplo, Francisco </w:t>
-      </w:r>
-      <w:proofErr w:type="spellStart"/>
-      <w:r>
-        <w:t>Lirola</w:t>
-      </w:r>
-      <w:proofErr w:type="spellEnd"/>
-      <w:r>
-        <w:t xml:space="preserve"> sería </w:t>
-      </w:r>
-      <w:proofErr w:type="spellStart"/>
-      <w:r>
-        <w:t>flirola</w:t>
-      </w:r>
-      <w:proofErr w:type="spellEnd"/>
-      <w:r>
-        <w:t>.</w:t>
+        <w:t>• Crea los usuarios que van a utilizar el servidor nombrándolos con la inicial del nombre y el primer apellido, por ejemplo, Francisco Lirola sería flirola.</w:t>
       </w:r>
     </w:p>
     <w:p>
@@ -210,13 +143,7 @@
         <w:ind w:left="708"/>
       </w:pPr>
       <w:r>
-        <w:t>• Crea un grupo de usuarios para cada departamento incluyendo en cada uno de ellos</w:t>
-      </w:r>
-      <w:r>
-        <w:t xml:space="preserve"> </w:t>
-      </w:r>
-      <w:r>
-        <w:t>los usuarios correspondientes.</w:t>
+        <w:t>• Crea un grupo de usuarios para cada departamento incluyendo en cada uno de ellos los usuarios correspondientes.</w:t>
       </w:r>
     </w:p>
     <w:p/>
@@ -230,6 +157,9 @@
         <w:jc w:val="center"/>
       </w:pPr>
       <w:r>
+        <w:rPr>
+          <w:noProof/>
+        </w:rPr>
         <w:drawing>
           <wp:inline distT="0" distB="0" distL="0" distR="0" wp14:anchorId="33832905" wp14:editId="143FD27A">
             <wp:extent cx="5400040" cy="1677035"/>
@@ -283,6 +213,9 @@
         <w:jc w:val="center"/>
       </w:pPr>
       <w:r>
+        <w:rPr>
+          <w:noProof/>
+        </w:rPr>
         <w:drawing>
           <wp:inline distT="0" distB="0" distL="0" distR="0" wp14:anchorId="5BC7F955" wp14:editId="39B7A1B5">
             <wp:extent cx="2423370" cy="556308"/>
@@ -336,6 +269,9 @@
         <w:jc w:val="center"/>
       </w:pPr>
       <w:r>
+        <w:rPr>
+          <w:noProof/>
+        </w:rPr>
         <w:drawing>
           <wp:inline distT="0" distB="0" distL="0" distR="0" wp14:anchorId="2B3A970A" wp14:editId="12D6F451">
             <wp:extent cx="5033340" cy="1002643"/>
@@ -384,6 +320,9 @@
         <w:jc w:val="center"/>
       </w:pPr>
       <w:r>
+        <w:rPr>
+          <w:noProof/>
+        </w:rPr>
         <w:drawing>
           <wp:inline distT="0" distB="0" distL="0" distR="0" wp14:anchorId="4BD90E8C" wp14:editId="42B3CE33">
             <wp:extent cx="3330229" cy="685859"/>
@@ -432,6 +371,9 @@
         <w:jc w:val="center"/>
       </w:pPr>
       <w:r>
+        <w:rPr>
+          <w:noProof/>
+        </w:rPr>
         <w:drawing>
           <wp:inline distT="0" distB="0" distL="0" distR="0" wp14:anchorId="1E3AE40A" wp14:editId="5D0C1277">
             <wp:extent cx="3703641" cy="861135"/>
@@ -480,6 +422,9 @@
         <w:jc w:val="center"/>
       </w:pPr>
       <w:r>
+        <w:rPr>
+          <w:noProof/>
+        </w:rPr>
         <w:drawing>
           <wp:inline distT="0" distB="0" distL="0" distR="0" wp14:anchorId="3C4D84F1" wp14:editId="4666B131">
             <wp:extent cx="3345470" cy="876376"/>
@@ -528,6 +473,9 @@
         <w:jc w:val="center"/>
       </w:pPr>
       <w:r>
+        <w:rPr>
+          <w:noProof/>
+        </w:rPr>
         <w:drawing>
           <wp:inline distT="0" distB="0" distL="0" distR="0" wp14:anchorId="05F25A3A" wp14:editId="2DE75953">
             <wp:extent cx="3703641" cy="906859"/>
@@ -589,163 +537,998 @@
     </w:p>
     <w:p>
       <w:r>
-        <w:t>• /home/</w:t>
-      </w:r>
-      <w:proofErr w:type="spellStart"/>
-      <w:r>
-        <w:t>iosystem</w:t>
-      </w:r>
-      <w:proofErr w:type="spellEnd"/>
-      <w:r>
-        <w:t>/marketing: pertenece a la jefa de marketing y al grupo marketing.</w:t>
-      </w:r>
-    </w:p>
-    <w:p>
-      <w:r>
-        <w:t>• /home/</w:t>
-      </w:r>
-      <w:proofErr w:type="spellStart"/>
-      <w:r>
-        <w:t>iosystem</w:t>
-      </w:r>
-      <w:proofErr w:type="spellEnd"/>
-      <w:r>
-        <w:t>/</w:t>
-      </w:r>
-      <w:proofErr w:type="spellStart"/>
-      <w:r>
-        <w:t>direccion</w:t>
-      </w:r>
-      <w:proofErr w:type="spellEnd"/>
-      <w:r>
-        <w:t>: pertenece al encargado de dirección y al grupo dirección.</w:t>
-      </w:r>
-    </w:p>
-    <w:p>
-      <w:r>
-        <w:t>• /home/</w:t>
-      </w:r>
-      <w:proofErr w:type="spellStart"/>
-      <w:r>
-        <w:t>iosystem</w:t>
-      </w:r>
-      <w:proofErr w:type="spellEnd"/>
-      <w:r>
-        <w:t>/contabilidad: pertenece al responsable de contabilidad y al grupo</w:t>
+        <w:t>• /home/iosystem/marketing: pertenece a la jefa de marketing y al grupo marketing.</w:t>
+      </w:r>
+    </w:p>
+    <w:p>
+      <w:r>
+        <w:t>• /home/iosystem/direccion: pertenece al encargado de dirección y al grupo dirección.</w:t>
+      </w:r>
+    </w:p>
+    <w:p>
+      <w:r>
+        <w:t>• /home/iosystem/contabilidad: pertenece al responsable de contabilidad y al grupo contabilidad.</w:t>
+      </w:r>
+    </w:p>
+    <w:p/>
+    <w:p/>
+    <w:p/>
+    <w:p>
+      <w:r>
+        <w:lastRenderedPageBreak/>
+        <w:t>Primero vamos a crear estos directorios y hacer que correspondan a los usuarios propietarios y a los grupos que se nos pide.</w:t>
+      </w:r>
+    </w:p>
+    <w:p>
+      <w:r>
+        <w:t xml:space="preserve">Primero, creamos los directorios con </w:t>
+      </w:r>
+      <w:r>
+        <w:rPr>
+          <w:b/>
+          <w:bCs/>
+        </w:rPr>
+        <w:t xml:space="preserve">mkdir -p </w:t>
+      </w:r>
+      <w:r>
+        <w:t>+ la ruta donde queramos crear dicho directorio, por ejemplo:</w:t>
+      </w:r>
+    </w:p>
+    <w:p>
+      <w:pPr>
+        <w:jc w:val="center"/>
+      </w:pPr>
+      <w:r>
+        <w:drawing>
+          <wp:inline distT="0" distB="0" distL="0" distR="0" wp14:anchorId="5E04E6AA" wp14:editId="361BED4F">
+            <wp:extent cx="3452159" cy="685859"/>
+            <wp:effectExtent l="0" t="0" r="0" b="0"/>
+            <wp:docPr id="9" name="Imagen 9"/>
+            <wp:cNvGraphicFramePr>
+              <a:graphicFrameLocks xmlns:a="http://schemas.openxmlformats.org/drawingml/2006/main" noChangeAspect="1"/>
+            </wp:cNvGraphicFramePr>
+            <a:graphic xmlns:a="http://schemas.openxmlformats.org/drawingml/2006/main">
+              <a:graphicData uri="http://schemas.openxmlformats.org/drawingml/2006/picture">
+                <pic:pic xmlns:pic="http://schemas.openxmlformats.org/drawingml/2006/picture">
+                  <pic:nvPicPr>
+                    <pic:cNvPr id="1" name=""/>
+                    <pic:cNvPicPr/>
+                  </pic:nvPicPr>
+                  <pic:blipFill>
+                    <a:blip r:embed="rId12"/>
+                    <a:stretch>
+                      <a:fillRect/>
+                    </a:stretch>
+                  </pic:blipFill>
+                  <pic:spPr>
+                    <a:xfrm>
+                      <a:off x="0" y="0"/>
+                      <a:ext cx="3452159" cy="685859"/>
+                    </a:xfrm>
+                    <a:prstGeom prst="rect">
+                      <a:avLst/>
+                    </a:prstGeom>
+                  </pic:spPr>
+                </pic:pic>
+              </a:graphicData>
+            </a:graphic>
+          </wp:inline>
+        </w:drawing>
+      </w:r>
+    </w:p>
+    <w:p>
+      <w:r>
+        <w:t>Vamos a hacer esto con los dos directorios restantes:</w:t>
+      </w:r>
+    </w:p>
+    <w:p>
+      <w:pPr>
+        <w:jc w:val="center"/>
+      </w:pPr>
+      <w:r>
+        <w:drawing>
+          <wp:inline distT="0" distB="0" distL="0" distR="0" wp14:anchorId="23E15AE4" wp14:editId="26265BF4">
+            <wp:extent cx="4305673" cy="1417443"/>
+            <wp:effectExtent l="0" t="0" r="0" b="0"/>
+            <wp:docPr id="10" name="Imagen 10"/>
+            <wp:cNvGraphicFramePr>
+              <a:graphicFrameLocks xmlns:a="http://schemas.openxmlformats.org/drawingml/2006/main" noChangeAspect="1"/>
+            </wp:cNvGraphicFramePr>
+            <a:graphic xmlns:a="http://schemas.openxmlformats.org/drawingml/2006/main">
+              <a:graphicData uri="http://schemas.openxmlformats.org/drawingml/2006/picture">
+                <pic:pic xmlns:pic="http://schemas.openxmlformats.org/drawingml/2006/picture">
+                  <pic:nvPicPr>
+                    <pic:cNvPr id="1" name=""/>
+                    <pic:cNvPicPr/>
+                  </pic:nvPicPr>
+                  <pic:blipFill>
+                    <a:blip r:embed="rId13"/>
+                    <a:stretch>
+                      <a:fillRect/>
+                    </a:stretch>
+                  </pic:blipFill>
+                  <pic:spPr>
+                    <a:xfrm>
+                      <a:off x="0" y="0"/>
+                      <a:ext cx="4305673" cy="1417443"/>
+                    </a:xfrm>
+                    <a:prstGeom prst="rect">
+                      <a:avLst/>
+                    </a:prstGeom>
+                  </pic:spPr>
+                </pic:pic>
+              </a:graphicData>
+            </a:graphic>
+          </wp:inline>
+        </w:drawing>
+      </w:r>
+    </w:p>
+    <w:p>
+      <w:r>
+        <w:t xml:space="preserve">Como podemos ver gracias al comando </w:t>
+      </w:r>
+      <w:r>
+        <w:rPr>
+          <w:b/>
+          <w:bCs/>
+        </w:rPr>
+        <w:t>ls</w:t>
+      </w:r>
+      <w:r>
+        <w:t>, todos estos directorios se han creado correctamente.</w:t>
+      </w:r>
+    </w:p>
+    <w:p>
+      <w:r>
+        <w:t xml:space="preserve">Ahora, vamos a asignar cada directorio a su propietario. Para ello, vamos a usar el comando </w:t>
+      </w:r>
+      <w:r>
+        <w:rPr>
+          <w:b/>
+          <w:bCs/>
+        </w:rPr>
+        <w:t>chown</w:t>
+      </w:r>
+      <w:r>
+        <w:t>.</w:t>
+      </w:r>
+    </w:p>
+    <w:p>
+      <w:pPr>
+        <w:jc w:val="center"/>
+      </w:pPr>
+      <w:r>
+        <w:drawing>
+          <wp:inline distT="0" distB="0" distL="0" distR="0" wp14:anchorId="6D20142E" wp14:editId="48A8DD2D">
+            <wp:extent cx="4762913" cy="1059272"/>
+            <wp:effectExtent l="0" t="0" r="0" b="7620"/>
+            <wp:docPr id="11" name="Imagen 11"/>
+            <wp:cNvGraphicFramePr>
+              <a:graphicFrameLocks xmlns:a="http://schemas.openxmlformats.org/drawingml/2006/main" noChangeAspect="1"/>
+            </wp:cNvGraphicFramePr>
+            <a:graphic xmlns:a="http://schemas.openxmlformats.org/drawingml/2006/main">
+              <a:graphicData uri="http://schemas.openxmlformats.org/drawingml/2006/picture">
+                <pic:pic xmlns:pic="http://schemas.openxmlformats.org/drawingml/2006/picture">
+                  <pic:nvPicPr>
+                    <pic:cNvPr id="1" name=""/>
+                    <pic:cNvPicPr/>
+                  </pic:nvPicPr>
+                  <pic:blipFill>
+                    <a:blip r:embed="rId14"/>
+                    <a:stretch>
+                      <a:fillRect/>
+                    </a:stretch>
+                  </pic:blipFill>
+                  <pic:spPr>
+                    <a:xfrm>
+                      <a:off x="0" y="0"/>
+                      <a:ext cx="4762913" cy="1059272"/>
+                    </a:xfrm>
+                    <a:prstGeom prst="rect">
+                      <a:avLst/>
+                    </a:prstGeom>
+                  </pic:spPr>
+                </pic:pic>
+              </a:graphicData>
+            </a:graphic>
+          </wp:inline>
+        </w:drawing>
+      </w:r>
+    </w:p>
+    <w:p>
+      <w:r>
+        <w:t>A este comando debemos indicarle el usuario propietario y la ruta del directorio cuya propiedad posee.</w:t>
+      </w:r>
+    </w:p>
+    <w:p>
+      <w:r>
+        <w:t xml:space="preserve">Con el comando </w:t>
+      </w:r>
+      <w:r>
+        <w:rPr>
+          <w:b/>
+          <w:bCs/>
+        </w:rPr>
+        <w:t>getfacl</w:t>
+      </w:r>
+      <w:r>
+        <w:t xml:space="preserve"> podemos ver qué usuario es el propietario de un directorio:</w:t>
+      </w:r>
+    </w:p>
+    <w:p>
+      <w:pPr>
+        <w:jc w:val="center"/>
+      </w:pPr>
+      <w:r>
+        <w:drawing>
+          <wp:inline distT="0" distB="0" distL="0" distR="0" wp14:anchorId="645403BB" wp14:editId="180AC4E6">
+            <wp:extent cx="3697382" cy="2319409"/>
+            <wp:effectExtent l="0" t="0" r="0" b="5080"/>
+            <wp:docPr id="12" name="Imagen 12"/>
+            <wp:cNvGraphicFramePr>
+              <a:graphicFrameLocks xmlns:a="http://schemas.openxmlformats.org/drawingml/2006/main" noChangeAspect="1"/>
+            </wp:cNvGraphicFramePr>
+            <a:graphic xmlns:a="http://schemas.openxmlformats.org/drawingml/2006/main">
+              <a:graphicData uri="http://schemas.openxmlformats.org/drawingml/2006/picture">
+                <pic:pic xmlns:pic="http://schemas.openxmlformats.org/drawingml/2006/picture">
+                  <pic:nvPicPr>
+                    <pic:cNvPr id="1" name=""/>
+                    <pic:cNvPicPr/>
+                  </pic:nvPicPr>
+                  <pic:blipFill>
+                    <a:blip r:embed="rId15"/>
+                    <a:stretch>
+                      <a:fillRect/>
+                    </a:stretch>
+                  </pic:blipFill>
+                  <pic:spPr>
+                    <a:xfrm>
+                      <a:off x="0" y="0"/>
+                      <a:ext cx="3708610" cy="2326452"/>
+                    </a:xfrm>
+                    <a:prstGeom prst="rect">
+                      <a:avLst/>
+                    </a:prstGeom>
+                  </pic:spPr>
+                </pic:pic>
+              </a:graphicData>
+            </a:graphic>
+          </wp:inline>
+        </w:drawing>
+      </w:r>
+    </w:p>
+    <w:p>
+      <w:pPr>
+        <w:jc w:val="both"/>
+      </w:pPr>
+      <w:r>
+        <w:lastRenderedPageBreak/>
+        <w:t xml:space="preserve">Y ahora, vamos a asignar estos directorios a sus grupos, con el comando </w:t>
+      </w:r>
+      <w:r>
+        <w:rPr>
+          <w:b/>
+          <w:bCs/>
+        </w:rPr>
+        <w:t>chgrp</w:t>
+      </w:r>
+      <w:r>
+        <w:t>.</w:t>
+      </w:r>
+    </w:p>
+    <w:p>
+      <w:pPr>
+        <w:jc w:val="center"/>
+      </w:pPr>
+      <w:r>
+        <w:drawing>
+          <wp:inline distT="0" distB="0" distL="0" distR="0" wp14:anchorId="5AE99052" wp14:editId="78D49A2B">
+            <wp:extent cx="5400040" cy="905510"/>
+            <wp:effectExtent l="0" t="0" r="0" b="8890"/>
+            <wp:docPr id="13" name="Imagen 13"/>
+            <wp:cNvGraphicFramePr>
+              <a:graphicFrameLocks xmlns:a="http://schemas.openxmlformats.org/drawingml/2006/main" noChangeAspect="1"/>
+            </wp:cNvGraphicFramePr>
+            <a:graphic xmlns:a="http://schemas.openxmlformats.org/drawingml/2006/main">
+              <a:graphicData uri="http://schemas.openxmlformats.org/drawingml/2006/picture">
+                <pic:pic xmlns:pic="http://schemas.openxmlformats.org/drawingml/2006/picture">
+                  <pic:nvPicPr>
+                    <pic:cNvPr id="1" name=""/>
+                    <pic:cNvPicPr/>
+                  </pic:nvPicPr>
+                  <pic:blipFill>
+                    <a:blip r:embed="rId16"/>
+                    <a:stretch>
+                      <a:fillRect/>
+                    </a:stretch>
+                  </pic:blipFill>
+                  <pic:spPr>
+                    <a:xfrm>
+                      <a:off x="0" y="0"/>
+                      <a:ext cx="5400040" cy="905510"/>
+                    </a:xfrm>
+                    <a:prstGeom prst="rect">
+                      <a:avLst/>
+                    </a:prstGeom>
+                  </pic:spPr>
+                </pic:pic>
+              </a:graphicData>
+            </a:graphic>
+          </wp:inline>
+        </w:drawing>
+      </w:r>
+    </w:p>
+    <w:p>
+      <w:r>
+        <w:t xml:space="preserve">De nuevo con </w:t>
+      </w:r>
+      <w:r>
+        <w:rPr>
+          <w:b/>
+          <w:bCs/>
+        </w:rPr>
+        <w:t>getfacl</w:t>
+      </w:r>
+      <w:r>
+        <w:t xml:space="preserve"> podemos ver que grupo está asignado a un directorio:</w:t>
+      </w:r>
+    </w:p>
+    <w:p>
+      <w:pPr>
+        <w:jc w:val="center"/>
+      </w:pPr>
+      <w:r>
+        <w:drawing>
+          <wp:inline distT="0" distB="0" distL="0" distR="0" wp14:anchorId="3CFC2FFE" wp14:editId="144EDA5A">
+            <wp:extent cx="5400040" cy="1852295"/>
+            <wp:effectExtent l="0" t="0" r="0" b="0"/>
+            <wp:docPr id="14" name="Imagen 14"/>
+            <wp:cNvGraphicFramePr>
+              <a:graphicFrameLocks xmlns:a="http://schemas.openxmlformats.org/drawingml/2006/main" noChangeAspect="1"/>
+            </wp:cNvGraphicFramePr>
+            <a:graphic xmlns:a="http://schemas.openxmlformats.org/drawingml/2006/main">
+              <a:graphicData uri="http://schemas.openxmlformats.org/drawingml/2006/picture">
+                <pic:pic xmlns:pic="http://schemas.openxmlformats.org/drawingml/2006/picture">
+                  <pic:nvPicPr>
+                    <pic:cNvPr id="1" name=""/>
+                    <pic:cNvPicPr/>
+                  </pic:nvPicPr>
+                  <pic:blipFill>
+                    <a:blip r:embed="rId17"/>
+                    <a:stretch>
+                      <a:fillRect/>
+                    </a:stretch>
+                  </pic:blipFill>
+                  <pic:spPr>
+                    <a:xfrm>
+                      <a:off x="0" y="0"/>
+                      <a:ext cx="5400040" cy="1852295"/>
+                    </a:xfrm>
+                    <a:prstGeom prst="rect">
+                      <a:avLst/>
+                    </a:prstGeom>
+                  </pic:spPr>
+                </pic:pic>
+              </a:graphicData>
+            </a:graphic>
+          </wp:inline>
+        </w:drawing>
+      </w:r>
+    </w:p>
+    <w:p/>
+    <w:p>
+      <w:r>
+        <w:t>Asigna a los directorios anteriores las siguientes restricciones de seguridad:</w:t>
+      </w:r>
+    </w:p>
+    <w:p>
+      <w:r>
+        <w:t>• /home/iosystem/marketing: con permisos de lectura, escritura y ejecución para todos los usuarios del grupo marketing y para el encargado de dirección. El resto de usuarios del sistema tienen acceso solamente con el permiso de lectura.</w:t>
+      </w:r>
+    </w:p>
+    <w:p>
+      <w:r>
+        <w:t xml:space="preserve">Para realizar la asignación de estos permisos, usamos el comando </w:t>
+      </w:r>
+      <w:r>
+        <w:rPr>
+          <w:b/>
+          <w:bCs/>
+        </w:rPr>
+        <w:t>chmod</w:t>
+      </w:r>
+      <w:r>
+        <w:t>. Existen varias formas o notaciones de otorgar estos permisos. Yo voy a usar la notación octal, donde le otorgamos al comando 3 dígitos. El primero hace referencia a los permisos del propietario, el segundo dígito a los permisos del grupo y el tercer dígito a los permisos para el resto de usuarios.</w:t>
+      </w:r>
+    </w:p>
+    <w:p>
+      <w:pPr>
+        <w:jc w:val="center"/>
+      </w:pPr>
+      <w:r>
+        <w:drawing>
+          <wp:inline distT="0" distB="0" distL="0" distR="0" wp14:anchorId="20291D35" wp14:editId="7F02083E">
+            <wp:extent cx="5400040" cy="1583690"/>
+            <wp:effectExtent l="0" t="0" r="0" b="0"/>
+            <wp:docPr id="15" name="Imagen 15"/>
+            <wp:cNvGraphicFramePr>
+              <a:graphicFrameLocks xmlns:a="http://schemas.openxmlformats.org/drawingml/2006/main" noChangeAspect="1"/>
+            </wp:cNvGraphicFramePr>
+            <a:graphic xmlns:a="http://schemas.openxmlformats.org/drawingml/2006/main">
+              <a:graphicData uri="http://schemas.openxmlformats.org/drawingml/2006/picture">
+                <pic:pic xmlns:pic="http://schemas.openxmlformats.org/drawingml/2006/picture">
+                  <pic:nvPicPr>
+                    <pic:cNvPr id="1" name=""/>
+                    <pic:cNvPicPr/>
+                  </pic:nvPicPr>
+                  <pic:blipFill>
+                    <a:blip r:embed="rId18"/>
+                    <a:stretch>
+                      <a:fillRect/>
+                    </a:stretch>
+                  </pic:blipFill>
+                  <pic:spPr>
+                    <a:xfrm>
+                      <a:off x="0" y="0"/>
+                      <a:ext cx="5400040" cy="1583690"/>
+                    </a:xfrm>
+                    <a:prstGeom prst="rect">
+                      <a:avLst/>
+                    </a:prstGeom>
+                  </pic:spPr>
+                </pic:pic>
+              </a:graphicData>
+            </a:graphic>
+          </wp:inline>
+        </w:drawing>
+      </w:r>
+    </w:p>
+    <w:p>
+      <w:pPr>
+        <w:jc w:val="center"/>
+      </w:pPr>
+    </w:p>
+    <w:p>
+      <w:r>
+        <w:t xml:space="preserve">También se nos pide que demos permisos de lectura, escritura y ejecución sobre este directorio al encargado de dirección. Para dar permisos sobre un directorio a un usuario que no es ni propietario ni pertenece a su grupo, usamos el comando </w:t>
+      </w:r>
+      <w:r>
+        <w:rPr>
+          <w:b/>
+          <w:bCs/>
+        </w:rPr>
+        <w:t>setfacl</w:t>
+      </w:r>
+      <w:r>
+        <w:t>, señalizando qué permisos queremos otorgarle sobre qué directorio.</w:t>
+      </w:r>
+    </w:p>
+    <w:p>
+      <w:r>
+        <w:lastRenderedPageBreak/>
+        <w:drawing>
+          <wp:inline distT="0" distB="0" distL="0" distR="0" wp14:anchorId="08E3067A" wp14:editId="3DB47D88">
+            <wp:extent cx="5400040" cy="2499995"/>
+            <wp:effectExtent l="0" t="0" r="0" b="0"/>
+            <wp:docPr id="16" name="Imagen 16"/>
+            <wp:cNvGraphicFramePr>
+              <a:graphicFrameLocks xmlns:a="http://schemas.openxmlformats.org/drawingml/2006/main" noChangeAspect="1"/>
+            </wp:cNvGraphicFramePr>
+            <a:graphic xmlns:a="http://schemas.openxmlformats.org/drawingml/2006/main">
+              <a:graphicData uri="http://schemas.openxmlformats.org/drawingml/2006/picture">
+                <pic:pic xmlns:pic="http://schemas.openxmlformats.org/drawingml/2006/picture">
+                  <pic:nvPicPr>
+                    <pic:cNvPr id="1" name=""/>
+                    <pic:cNvPicPr/>
+                  </pic:nvPicPr>
+                  <pic:blipFill>
+                    <a:blip r:embed="rId19"/>
+                    <a:stretch>
+                      <a:fillRect/>
+                    </a:stretch>
+                  </pic:blipFill>
+                  <pic:spPr>
+                    <a:xfrm>
+                      <a:off x="0" y="0"/>
+                      <a:ext cx="5400040" cy="2499995"/>
+                    </a:xfrm>
+                    <a:prstGeom prst="rect">
+                      <a:avLst/>
+                    </a:prstGeom>
+                  </pic:spPr>
+                </pic:pic>
+              </a:graphicData>
+            </a:graphic>
+          </wp:inline>
+        </w:drawing>
+      </w:r>
+    </w:p>
+    <w:p/>
+    <w:p>
+      <w:r>
+        <w:t>• /home/iosystem/direccion: con permisos de lectura, escritura y ejecución para todos los usuarios presentes y/o futuros del grupo dirección y para el usuario que realiza las tareas de ayudante de dirección (responsable de contabilidad) permisos de lectura y escritura. Para el resto de usuarios del sistema debe ser denegado cualquier permiso.</w:t>
+      </w:r>
+    </w:p>
+    <w:p>
+      <w:r>
+        <w:drawing>
+          <wp:inline distT="0" distB="0" distL="0" distR="0" wp14:anchorId="15CDB1DA" wp14:editId="096743D3">
+            <wp:extent cx="5400040" cy="2356485"/>
+            <wp:effectExtent l="0" t="0" r="0" b="5715"/>
+            <wp:docPr id="18" name="Imagen 18"/>
+            <wp:cNvGraphicFramePr>
+              <a:graphicFrameLocks xmlns:a="http://schemas.openxmlformats.org/drawingml/2006/main" noChangeAspect="1"/>
+            </wp:cNvGraphicFramePr>
+            <a:graphic xmlns:a="http://schemas.openxmlformats.org/drawingml/2006/main">
+              <a:graphicData uri="http://schemas.openxmlformats.org/drawingml/2006/picture">
+                <pic:pic xmlns:pic="http://schemas.openxmlformats.org/drawingml/2006/picture">
+                  <pic:nvPicPr>
+                    <pic:cNvPr id="1" name=""/>
+                    <pic:cNvPicPr/>
+                  </pic:nvPicPr>
+                  <pic:blipFill>
+                    <a:blip r:embed="rId20"/>
+                    <a:stretch>
+                      <a:fillRect/>
+                    </a:stretch>
+                  </pic:blipFill>
+                  <pic:spPr>
+                    <a:xfrm>
+                      <a:off x="0" y="0"/>
+                      <a:ext cx="5400040" cy="2356485"/>
+                    </a:xfrm>
+                    <a:prstGeom prst="rect">
+                      <a:avLst/>
+                    </a:prstGeom>
+                  </pic:spPr>
+                </pic:pic>
+              </a:graphicData>
+            </a:graphic>
+          </wp:inline>
+        </w:drawing>
+      </w:r>
+    </w:p>
+    <w:p>
+      <w:r>
+        <w:t>Aparece el usuario “pperez” en la lista porque accidentalmente le di permisos pensando que era el encargado de contabilidad. Dichos permisos han sido removidos.</w:t>
+      </w:r>
+    </w:p>
+    <w:p/>
+    <w:p/>
+    <w:p/>
+    <w:p/>
+    <w:p/>
+    <w:p/>
+    <w:p>
+      <w:r>
+        <w:lastRenderedPageBreak/>
+        <w:t>• /home/compartida/contabilidad: con permisos de lectura, escritura y ejecución para todos los usuarios del grupo de contabilidad y para el encargado de dirección, y con permisos de lectura y escritura la jefa de marketing. Para el resto de usuarios ningún permiso.</w:t>
+      </w:r>
+    </w:p>
+    <w:p/>
+    <w:p>
+      <w:r>
+        <w:drawing>
+          <wp:inline distT="0" distB="0" distL="0" distR="0" wp14:anchorId="5B17B8FC" wp14:editId="68E4A10A">
+            <wp:extent cx="5400040" cy="2323465"/>
+            <wp:effectExtent l="0" t="0" r="0" b="635"/>
+            <wp:docPr id="19" name="Imagen 19"/>
+            <wp:cNvGraphicFramePr>
+              <a:graphicFrameLocks xmlns:a="http://schemas.openxmlformats.org/drawingml/2006/main" noChangeAspect="1"/>
+            </wp:cNvGraphicFramePr>
+            <a:graphic xmlns:a="http://schemas.openxmlformats.org/drawingml/2006/main">
+              <a:graphicData uri="http://schemas.openxmlformats.org/drawingml/2006/picture">
+                <pic:pic xmlns:pic="http://schemas.openxmlformats.org/drawingml/2006/picture">
+                  <pic:nvPicPr>
+                    <pic:cNvPr id="1" name=""/>
+                    <pic:cNvPicPr/>
+                  </pic:nvPicPr>
+                  <pic:blipFill>
+                    <a:blip r:embed="rId21"/>
+                    <a:stretch>
+                      <a:fillRect/>
+                    </a:stretch>
+                  </pic:blipFill>
+                  <pic:spPr>
+                    <a:xfrm>
+                      <a:off x="0" y="0"/>
+                      <a:ext cx="5400040" cy="2323465"/>
+                    </a:xfrm>
+                    <a:prstGeom prst="rect">
+                      <a:avLst/>
+                    </a:prstGeom>
+                  </pic:spPr>
+                </pic:pic>
+              </a:graphicData>
+            </a:graphic>
+          </wp:inline>
+        </w:drawing>
+      </w:r>
+    </w:p>
+    <w:p/>
+    <w:p>
+      <w:pPr>
+        <w:rPr>
+          <w:b/>
+          <w:bCs/>
+        </w:rPr>
+      </w:pPr>
+      <w:r>
+        <w:rPr>
+          <w:b/>
+          <w:bCs/>
+        </w:rPr>
+        <w:t>Actividad 3. Monitorización del sistema</w:t>
+      </w:r>
+    </w:p>
+    <w:p>
+      <w:r>
+        <w:t>Utiliza los diferentes comandos que hemos visto para monitorizar los siguientes elementos del</w:t>
       </w:r>
       <w:r>
         <w:t xml:space="preserve"> </w:t>
       </w:r>
       <w:r>
-        <w:t>contabilidad.</w:t>
-      </w:r>
-    </w:p>
-    <w:p>
-      <w:r>
-        <w:t>Asigna a los directorios anteriores las siguientes restricciones de seguridad:</w:t>
-      </w:r>
-    </w:p>
-    <w:p>
-      <w:r>
-        <w:t>• /home/</w:t>
-      </w:r>
-      <w:proofErr w:type="spellStart"/>
-      <w:r>
-        <w:t>iosystem</w:t>
-      </w:r>
-      <w:proofErr w:type="spellEnd"/>
-      <w:r>
-        <w:t>/marketing: con permisos de lectura, escritura y ejecución para todos</w:t>
+        <w:t>sistema:</w:t>
+      </w:r>
+    </w:p>
+    <w:p>
+      <w:r>
+        <w:t>• Disco duro.</w:t>
+      </w:r>
+    </w:p>
+    <w:p>
+      <w:r>
+        <w:t>• Procesos.</w:t>
+      </w:r>
+    </w:p>
+    <w:p/>
+    <w:p>
+      <w:r>
+        <w:t xml:space="preserve">Para realizar la monitorización de nuestros discos duros, usamos el comando </w:t>
+      </w:r>
+      <w:r>
+        <w:rPr>
+          <w:b/>
+          <w:bCs/>
+        </w:rPr>
+        <w:t>df</w:t>
+      </w:r>
+      <w:r>
+        <w:t>, el cual nos devuelve información del espacio utilizado y el espacio libre de las diferentes particiones que tengamos en nuestro equipo.</w:t>
+      </w:r>
+    </w:p>
+    <w:p>
+      <w:pPr>
+        <w:jc w:val="center"/>
+      </w:pPr>
+      <w:r>
+        <w:drawing>
+          <wp:inline distT="0" distB="0" distL="0" distR="0" wp14:anchorId="304EBA66" wp14:editId="7FE4771C">
+            <wp:extent cx="5400040" cy="2000885"/>
+            <wp:effectExtent l="0" t="0" r="0" b="0"/>
+            <wp:docPr id="20" name="Imagen 20"/>
+            <wp:cNvGraphicFramePr>
+              <a:graphicFrameLocks xmlns:a="http://schemas.openxmlformats.org/drawingml/2006/main" noChangeAspect="1"/>
+            </wp:cNvGraphicFramePr>
+            <a:graphic xmlns:a="http://schemas.openxmlformats.org/drawingml/2006/main">
+              <a:graphicData uri="http://schemas.openxmlformats.org/drawingml/2006/picture">
+                <pic:pic xmlns:pic="http://schemas.openxmlformats.org/drawingml/2006/picture">
+                  <pic:nvPicPr>
+                    <pic:cNvPr id="1" name=""/>
+                    <pic:cNvPicPr/>
+                  </pic:nvPicPr>
+                  <pic:blipFill>
+                    <a:blip r:embed="rId22"/>
+                    <a:stretch>
+                      <a:fillRect/>
+                    </a:stretch>
+                  </pic:blipFill>
+                  <pic:spPr>
+                    <a:xfrm>
+                      <a:off x="0" y="0"/>
+                      <a:ext cx="5400040" cy="2000885"/>
+                    </a:xfrm>
+                    <a:prstGeom prst="rect">
+                      <a:avLst/>
+                    </a:prstGeom>
+                  </pic:spPr>
+                </pic:pic>
+              </a:graphicData>
+            </a:graphic>
+          </wp:inline>
+        </w:drawing>
+      </w:r>
+    </w:p>
+    <w:p/>
+    <w:p>
+      <w:r>
+        <w:t xml:space="preserve">Para la monitorización de los procesos en ejecución de nuestro equipo, usamos el comando </w:t>
+      </w:r>
+      <w:r>
+        <w:rPr>
+          <w:b/>
+          <w:bCs/>
+        </w:rPr>
+        <w:t>ps</w:t>
+      </w:r>
+      <w:r>
+        <w:t>.</w:t>
+      </w:r>
+    </w:p>
+    <w:p/>
+    <w:p>
+      <w:r>
+        <w:lastRenderedPageBreak/>
+        <w:drawing>
+          <wp:inline distT="0" distB="0" distL="0" distR="0" wp14:anchorId="573365D7" wp14:editId="74A26772">
+            <wp:extent cx="5400040" cy="1753235"/>
+            <wp:effectExtent l="0" t="0" r="0" b="0"/>
+            <wp:docPr id="21" name="Imagen 21"/>
+            <wp:cNvGraphicFramePr>
+              <a:graphicFrameLocks xmlns:a="http://schemas.openxmlformats.org/drawingml/2006/main" noChangeAspect="1"/>
+            </wp:cNvGraphicFramePr>
+            <a:graphic xmlns:a="http://schemas.openxmlformats.org/drawingml/2006/main">
+              <a:graphicData uri="http://schemas.openxmlformats.org/drawingml/2006/picture">
+                <pic:pic xmlns:pic="http://schemas.openxmlformats.org/drawingml/2006/picture">
+                  <pic:nvPicPr>
+                    <pic:cNvPr id="1" name=""/>
+                    <pic:cNvPicPr/>
+                  </pic:nvPicPr>
+                  <pic:blipFill>
+                    <a:blip r:embed="rId23"/>
+                    <a:stretch>
+                      <a:fillRect/>
+                    </a:stretch>
+                  </pic:blipFill>
+                  <pic:spPr>
+                    <a:xfrm>
+                      <a:off x="0" y="0"/>
+                      <a:ext cx="5400040" cy="1753235"/>
+                    </a:xfrm>
+                    <a:prstGeom prst="rect">
+                      <a:avLst/>
+                    </a:prstGeom>
+                  </pic:spPr>
+                </pic:pic>
+              </a:graphicData>
+            </a:graphic>
+          </wp:inline>
+        </w:drawing>
+      </w:r>
+    </w:p>
+    <w:p/>
+    <w:p>
+      <w:r>
+        <w:t xml:space="preserve">Podemos ver también todos los procesos que han sido ejecutados en nuestra sesión con el añadiendo el parámetro </w:t>
+      </w:r>
+      <w:r>
+        <w:rPr>
+          <w:b/>
+          <w:bCs/>
+        </w:rPr>
+        <w:t>-A</w:t>
+      </w:r>
+      <w:r>
+        <w:t>.</w:t>
+      </w:r>
+    </w:p>
+    <w:p>
+      <w:r>
+        <w:drawing>
+          <wp:inline distT="0" distB="0" distL="0" distR="0" wp14:anchorId="4300767A" wp14:editId="0E3D0798">
+            <wp:extent cx="5400040" cy="3654425"/>
+            <wp:effectExtent l="0" t="0" r="0" b="3175"/>
+            <wp:docPr id="22" name="Imagen 22"/>
+            <wp:cNvGraphicFramePr>
+              <a:graphicFrameLocks xmlns:a="http://schemas.openxmlformats.org/drawingml/2006/main" noChangeAspect="1"/>
+            </wp:cNvGraphicFramePr>
+            <a:graphic xmlns:a="http://schemas.openxmlformats.org/drawingml/2006/main">
+              <a:graphicData uri="http://schemas.openxmlformats.org/drawingml/2006/picture">
+                <pic:pic xmlns:pic="http://schemas.openxmlformats.org/drawingml/2006/picture">
+                  <pic:nvPicPr>
+                    <pic:cNvPr id="1" name=""/>
+                    <pic:cNvPicPr/>
+                  </pic:nvPicPr>
+                  <pic:blipFill>
+                    <a:blip r:embed="rId24"/>
+                    <a:stretch>
+                      <a:fillRect/>
+                    </a:stretch>
+                  </pic:blipFill>
+                  <pic:spPr>
+                    <a:xfrm>
+                      <a:off x="0" y="0"/>
+                      <a:ext cx="5400040" cy="3654425"/>
+                    </a:xfrm>
+                    <a:prstGeom prst="rect">
+                      <a:avLst/>
+                    </a:prstGeom>
+                  </pic:spPr>
+                </pic:pic>
+              </a:graphicData>
+            </a:graphic>
+          </wp:inline>
+        </w:drawing>
+      </w:r>
+    </w:p>
+    <w:p/>
+    <w:p>
+      <w:pPr>
+        <w:rPr>
+          <w:b/>
+          <w:bCs/>
+        </w:rPr>
+      </w:pPr>
+      <w:r>
+        <w:rPr>
+          <w:b/>
+          <w:bCs/>
+        </w:rPr>
+        <w:t>Actividad 4. Copias de seguridad</w:t>
+      </w:r>
+    </w:p>
+    <w:p>
+      <w:r>
+        <w:t>Realiza una copia de seguridad con cualquiera de las herramientas vistas en la unidad de la</w:t>
       </w:r>
       <w:r>
         <w:t xml:space="preserve"> </w:t>
       </w:r>
       <w:r>
-        <w:t>los usuarios del grupo marketing y para el encargado de dirección. El resto de usuarios</w:t>
+        <w:t>carpeta de trabajo de un usuario del sistema en el directorio copiaseguridad. Para ello el</w:t>
       </w:r>
       <w:r>
         <w:t xml:space="preserve"> </w:t>
       </w:r>
       <w:r>
-        <w:t>del sistema tienen acceso solamente con el permiso de lectura.</w:t>
+        <w:t>directorio tendrá que ser creado en /home/copiaseguridad.</w:t>
+      </w:r>
+    </w:p>
+    <w:p>
+      <w:r>
+        <w:t>Antes que nada, vamos a crear el directorio que se nos pide para almacenar nuestra copia de seguridad.</w:t>
+      </w:r>
+    </w:p>
+    <w:p>
+      <w:pPr>
+        <w:jc w:val="center"/>
+      </w:pPr>
+      <w:r>
+        <w:drawing>
+          <wp:inline distT="0" distB="0" distL="0" distR="0" wp14:anchorId="336B33AE" wp14:editId="4C679B67">
+            <wp:extent cx="4354561" cy="768090"/>
+            <wp:effectExtent l="0" t="0" r="0" b="0"/>
+            <wp:docPr id="23" name="Imagen 23"/>
+            <wp:cNvGraphicFramePr>
+              <a:graphicFrameLocks xmlns:a="http://schemas.openxmlformats.org/drawingml/2006/main" noChangeAspect="1"/>
+            </wp:cNvGraphicFramePr>
+            <a:graphic xmlns:a="http://schemas.openxmlformats.org/drawingml/2006/main">
+              <a:graphicData uri="http://schemas.openxmlformats.org/drawingml/2006/picture">
+                <pic:pic xmlns:pic="http://schemas.openxmlformats.org/drawingml/2006/picture">
+                  <pic:nvPicPr>
+                    <pic:cNvPr id="1" name=""/>
+                    <pic:cNvPicPr/>
+                  </pic:nvPicPr>
+                  <pic:blipFill>
+                    <a:blip r:embed="rId25"/>
+                    <a:stretch>
+                      <a:fillRect/>
+                    </a:stretch>
+                  </pic:blipFill>
+                  <pic:spPr>
+                    <a:xfrm>
+                      <a:off x="0" y="0"/>
+                      <a:ext cx="4370983" cy="770987"/>
+                    </a:xfrm>
+                    <a:prstGeom prst="rect">
+                      <a:avLst/>
+                    </a:prstGeom>
+                  </pic:spPr>
+                </pic:pic>
+              </a:graphicData>
+            </a:graphic>
+          </wp:inline>
+        </w:drawing>
       </w:r>
     </w:p>
     <w:p>
       <w:r>
         <w:lastRenderedPageBreak/>
-        <w:t>• /home/</w:t>
-      </w:r>
-      <w:proofErr w:type="spellStart"/>
-      <w:r>
-        <w:t>iosystem</w:t>
-      </w:r>
-      <w:proofErr w:type="spellEnd"/>
-      <w:r>
-        <w:t>/</w:t>
-      </w:r>
-      <w:proofErr w:type="spellStart"/>
-      <w:r>
-        <w:t>direccion</w:t>
-      </w:r>
-      <w:proofErr w:type="spellEnd"/>
-      <w:r>
-        <w:t>: con permisos de lectura, escritura y ejecución para todos</w:t>
-      </w:r>
-      <w:r>
-        <w:t xml:space="preserve"> </w:t>
-      </w:r>
-      <w:r>
-        <w:t>los usuarios presentes y/o futuros del grupo dirección y para el usuario que realiza las</w:t>
-      </w:r>
-      <w:r>
-        <w:t xml:space="preserve"> </w:t>
-      </w:r>
-      <w:r>
-        <w:t>tareas de ayudante de dirección (responsable de contabilidad) permisos de lectura y</w:t>
-      </w:r>
-      <w:r>
-        <w:t xml:space="preserve"> </w:t>
-      </w:r>
-      <w:r>
-        <w:t>escritura. Para el resto de usuarios del sistema debe ser denegado cualquier permiso.</w:t>
-      </w:r>
-    </w:p>
-    <w:p>
-      <w:r>
-        <w:t>• /home/compartida/contabilidad: con permisos de lectura, escritura y ejecución para</w:t>
-      </w:r>
-      <w:r>
-        <w:t xml:space="preserve"> </w:t>
-      </w:r>
-      <w:r>
-        <w:t>todos los usuarios del grupo de contabilidad y para el encargado de dirección, y con</w:t>
-      </w:r>
-      <w:r>
-        <w:t xml:space="preserve"> </w:t>
-      </w:r>
-      <w:r>
-        <w:t>permisos de lectura y escritura la jefa de marketing. Para el resto de usuarios ningún</w:t>
-      </w:r>
-      <w:r>
-        <w:t xml:space="preserve"> </w:t>
-      </w:r>
-      <w:r>
-        <w:t>permiso.</w:t>
-      </w:r>
-    </w:p>
-    <w:p>
-      <w:r>
-        <w:t>La actividad se debe realizar mediante comandos desde el terminal razonando las decisiones</w:t>
-      </w:r>
-      <w:r>
-        <w:t xml:space="preserve"> </w:t>
-      </w:r>
-      <w:r>
-        <w:t>tomadas.</w:t>
-      </w:r>
-    </w:p>
-    <w:p/>
-    <w:p/>
+        <w:t xml:space="preserve">Para crear la copia de seguridad, usamos el comando </w:t>
+      </w:r>
+      <w:r>
+        <w:rPr>
+          <w:b/>
+          <w:bCs/>
+        </w:rPr>
+        <w:t>tar cvf</w:t>
+      </w:r>
+      <w:r>
+        <w:t>, especificando el directorio donde queremos guardar nuestra copia de seguridad y el nombre de la copia, especificando el tipo de archivo, que va a ser un comprimido como por ejemplo “tgz”, y el directorio del que vamos a hacer la copia de seguridad.</w:t>
+      </w:r>
+    </w:p>
+    <w:p>
+      <w:r>
+        <w:drawing>
+          <wp:inline distT="0" distB="0" distL="0" distR="0" wp14:anchorId="02B58F66" wp14:editId="515B2BD0">
+            <wp:extent cx="5400040" cy="1085215"/>
+            <wp:effectExtent l="0" t="0" r="0" b="635"/>
+            <wp:docPr id="24" name="Imagen 24"/>
+            <wp:cNvGraphicFramePr>
+              <a:graphicFrameLocks xmlns:a="http://schemas.openxmlformats.org/drawingml/2006/main" noChangeAspect="1"/>
+            </wp:cNvGraphicFramePr>
+            <a:graphic xmlns:a="http://schemas.openxmlformats.org/drawingml/2006/main">
+              <a:graphicData uri="http://schemas.openxmlformats.org/drawingml/2006/picture">
+                <pic:pic xmlns:pic="http://schemas.openxmlformats.org/drawingml/2006/picture">
+                  <pic:nvPicPr>
+                    <pic:cNvPr id="1" name=""/>
+                    <pic:cNvPicPr/>
+                  </pic:nvPicPr>
+                  <pic:blipFill>
+                    <a:blip r:embed="rId26"/>
+                    <a:stretch>
+                      <a:fillRect/>
+                    </a:stretch>
+                  </pic:blipFill>
+                  <pic:spPr>
+                    <a:xfrm>
+                      <a:off x="0" y="0"/>
+                      <a:ext cx="5400040" cy="1085215"/>
+                    </a:xfrm>
+                    <a:prstGeom prst="rect">
+                      <a:avLst/>
+                    </a:prstGeom>
+                  </pic:spPr>
+                </pic:pic>
+              </a:graphicData>
+            </a:graphic>
+          </wp:inline>
+        </w:drawing>
+      </w:r>
+    </w:p>
+    <w:p>
+      <w:pPr>
+        <w:jc w:val="center"/>
+      </w:pPr>
+      <w:r>
+        <w:drawing>
+          <wp:inline distT="0" distB="0" distL="0" distR="0" wp14:anchorId="11DE9AFF" wp14:editId="1DCED8E0">
+            <wp:extent cx="4031329" cy="731583"/>
+            <wp:effectExtent l="0" t="0" r="7620" b="0"/>
+            <wp:docPr id="25" name="Imagen 25"/>
+            <wp:cNvGraphicFramePr>
+              <a:graphicFrameLocks xmlns:a="http://schemas.openxmlformats.org/drawingml/2006/main" noChangeAspect="1"/>
+            </wp:cNvGraphicFramePr>
+            <a:graphic xmlns:a="http://schemas.openxmlformats.org/drawingml/2006/main">
+              <a:graphicData uri="http://schemas.openxmlformats.org/drawingml/2006/picture">
+                <pic:pic xmlns:pic="http://schemas.openxmlformats.org/drawingml/2006/picture">
+                  <pic:nvPicPr>
+                    <pic:cNvPr id="1" name=""/>
+                    <pic:cNvPicPr/>
+                  </pic:nvPicPr>
+                  <pic:blipFill>
+                    <a:blip r:embed="rId27"/>
+                    <a:stretch>
+                      <a:fillRect/>
+                    </a:stretch>
+                  </pic:blipFill>
+                  <pic:spPr>
+                    <a:xfrm>
+                      <a:off x="0" y="0"/>
+                      <a:ext cx="4031329" cy="731583"/>
+                    </a:xfrm>
+                    <a:prstGeom prst="rect">
+                      <a:avLst/>
+                    </a:prstGeom>
+                  </pic:spPr>
+                </pic:pic>
+              </a:graphicData>
+            </a:graphic>
+          </wp:inline>
+        </w:drawing>
+      </w:r>
+    </w:p>
     <w:sectPr>
       <w:pgSz w:w="11906" w:h="16838"/>
       <w:pgMar w:top="1417" w:right="1701" w:bottom="1417" w:left="1701" w:header="708" w:footer="708" w:gutter="0"/>

</xml_diff>